<commit_message>
updated my name correction
</commit_message>
<xml_diff>
--- a/Client Agreement .docx
+++ b/Client Agreement .docx
@@ -198,9 +198,8 @@
           <w:sz w:val="20"/>
           <w:szCs w:val="20"/>
         </w:rPr>
-        <w:t xml:space="preserve">Rucha Dhamke, Tanvi Mali, Nancy Arora, </w:t>
-      </w:r>
-      <w:proofErr w:type="spellStart"/>
+        <w:t>Rucha Dhamke, Tanvi Mali, Nancy Arora, Ga</w:t>
+      </w:r>
       <w:r>
         <w:rPr>
           <w:rFonts w:ascii="Arial" w:hAnsi="Arial" w:cs="Arial"/>
@@ -209,9 +208,10 @@
           <w:sz w:val="20"/>
           <w:szCs w:val="20"/>
         </w:rPr>
-        <w:t>Guarav</w:t>
-      </w:r>
-      <w:proofErr w:type="spellEnd"/>
+        <w:t>u</w:t>
+      </w:r>
+      <w:bookmarkStart w:id="0" w:name="_GoBack"/>
+      <w:bookmarkEnd w:id="0"/>
       <w:r>
         <w:rPr>
           <w:rFonts w:ascii="Arial" w:hAnsi="Arial" w:cs="Arial"/>
@@ -220,7 +220,7 @@
           <w:sz w:val="20"/>
           <w:szCs w:val="20"/>
         </w:rPr>
-        <w:t xml:space="preserve"> </w:t>
+        <w:t xml:space="preserve">rav </w:t>
       </w:r>
       <w:proofErr w:type="spellStart"/>
       <w:r>
@@ -1308,7 +1308,6 @@
         </w:rPr>
         <w:t xml:space="preserve"> </w:t>
       </w:r>
-      <w:proofErr w:type="gramStart"/>
       <w:r>
         <w:rPr>
           <w:rFonts w:ascii="Arial" w:hAnsi="Arial" w:cs="Arial"/>
@@ -1323,16 +1322,7 @@
           <w:sz w:val="20"/>
           <w:lang w:val="en-AU"/>
         </w:rPr>
-        <w:t>he</w:t>
-      </w:r>
-      <w:proofErr w:type="gramEnd"/>
-      <w:r>
-        <w:rPr>
-          <w:rFonts w:ascii="Arial" w:hAnsi="Arial" w:cs="Arial"/>
-          <w:sz w:val="20"/>
-          <w:lang w:val="en-AU"/>
-        </w:rPr>
-        <w:t xml:space="preserve"> First Iteration will be dedicated to gathering requirements and project planning; the Second Iteration will be dedicated to implementing </w:t>
+        <w:t xml:space="preserve">he First Iteration will be dedicated to gathering requirements and project planning; the Second Iteration will be dedicated to implementing </w:t>
       </w:r>
       <w:r>
         <w:rPr>
@@ -4499,8 +4489,6 @@
           <w:lang w:val="en-AU"/>
         </w:rPr>
       </w:pPr>
-      <w:bookmarkStart w:id="0" w:name="_GoBack"/>
-      <w:bookmarkEnd w:id="0"/>
     </w:p>
     <w:sectPr>
       <w:headerReference w:type="default" r:id="rId9"/>
@@ -4555,6 +4543,7 @@
         <w:docPartUnique/>
       </w:docPartObj>
     </w:sdtPr>
+    <w:sdtEndPr/>
     <w:sdtContent>
       <w:sdt>
         <w:sdtPr>
@@ -4569,6 +4558,7 @@
             <w:docPartUnique/>
           </w:docPartObj>
         </w:sdtPr>
+        <w:sdtEndPr/>
         <w:sdtContent>
           <w:p>
             <w:pPr>
@@ -4748,6 +4738,7 @@
             <w:docPartUnique/>
           </w:docPartObj>
         </w:sdtPr>
+        <w:sdtEndPr/>
         <w:sdtContent>
           <w:p>
             <w:pPr>
@@ -8053,7 +8044,7 @@
     </w:rPrDefault>
     <w:pPrDefault/>
   </w:docDefaults>
-  <w:latentStyles w:defLockedState="0" w:defUIPriority="0" w:defSemiHidden="0" w:defUnhideWhenUsed="0" w:defQFormat="0" w:count="376">
+  <w:latentStyles w:defLockedState="0" w:defUIPriority="0" w:defSemiHidden="0" w:defUnhideWhenUsed="0" w:defQFormat="0" w:count="375">
     <w:lsdException w:name="Normal" w:locked="1" w:qFormat="1"/>
     <w:lsdException w:name="heading 1" w:locked="1" w:qFormat="1"/>
     <w:lsdException w:name="heading 2" w:locked="1" w:semiHidden="1" w:unhideWhenUsed="1" w:qFormat="1"/>
@@ -8159,7 +8150,7 @@
     <w:lsdException w:name="HTML Sample" w:locked="1" w:semiHidden="1" w:unhideWhenUsed="1"/>
     <w:lsdException w:name="HTML Typewriter" w:locked="1" w:semiHidden="1" w:unhideWhenUsed="1"/>
     <w:lsdException w:name="HTML Variable" w:locked="1" w:semiHidden="1" w:unhideWhenUsed="1"/>
-    <w:lsdException w:name="Normal Table" w:locked="1"/>
+    <w:lsdException w:name="Normal Table" w:locked="1" w:semiHidden="1" w:unhideWhenUsed="1"/>
     <w:lsdException w:name="annotation subject" w:locked="1" w:semiHidden="1" w:unhideWhenUsed="1"/>
     <w:lsdException w:name="No List" w:locked="1" w:semiHidden="1" w:unhideWhenUsed="1"/>
     <w:lsdException w:name="Outline List 1" w:locked="1" w:semiHidden="1" w:unhideWhenUsed="1"/>
@@ -8206,10 +8197,10 @@
     <w:lsdException w:name="Table Subtle 2" w:locked="1" w:semiHidden="1" w:unhideWhenUsed="1"/>
     <w:lsdException w:name="Table Web 1" w:locked="1" w:semiHidden="1" w:unhideWhenUsed="1"/>
     <w:lsdException w:name="Table Web 2" w:locked="1" w:semiHidden="1" w:unhideWhenUsed="1"/>
-    <w:lsdException w:name="Table Web 3" w:locked="1"/>
+    <w:lsdException w:name="Table Web 3" w:locked="1" w:semiHidden="1" w:unhideWhenUsed="1"/>
     <w:lsdException w:name="Balloon Text" w:locked="1" w:semiHidden="1" w:unhideWhenUsed="1"/>
     <w:lsdException w:name="Table Grid" w:locked="1"/>
-    <w:lsdException w:name="Table Theme" w:locked="1"/>
+    <w:lsdException w:name="Table Theme" w:locked="1" w:semiHidden="1" w:unhideWhenUsed="1"/>
     <w:lsdException w:name="Placeholder Text" w:semiHidden="1" w:uiPriority="99"/>
     <w:lsdException w:name="No Spacing" w:uiPriority="1" w:qFormat="1"/>
     <w:lsdException w:name="Light Shading" w:uiPriority="60"/>
@@ -8429,7 +8420,6 @@
     <w:lsdException w:name="Smart Hyperlink" w:semiHidden="1" w:uiPriority="99" w:unhideWhenUsed="1"/>
     <w:lsdException w:name="Hashtag" w:semiHidden="1" w:uiPriority="99" w:unhideWhenUsed="1"/>
     <w:lsdException w:name="Unresolved Mention" w:semiHidden="1" w:uiPriority="99" w:unhideWhenUsed="1"/>
-    <w:lsdException w:name="Smart Link" w:semiHidden="1" w:uiPriority="99" w:unhideWhenUsed="1"/>
   </w:latentStyles>
   <w:style w:type="paragraph" w:default="1" w:styleId="Normal">
     <w:name w:val="Normal"/>
@@ -8467,6 +8457,7 @@
   <w:style w:type="character" w:default="1" w:styleId="DefaultParagraphFont">
     <w:name w:val="Default Paragraph Font"/>
     <w:uiPriority w:val="1"/>
+    <w:semiHidden/>
     <w:unhideWhenUsed/>
   </w:style>
   <w:style w:type="table" w:default="1" w:styleId="TableNormal">
@@ -8969,7 +8960,7 @@
 </file>
 
 <file path=customXml/itemProps1.xml><?xml version="1.0" encoding="utf-8"?>
-<ds:datastoreItem xmlns:ds="http://schemas.openxmlformats.org/officeDocument/2006/customXml" ds:itemID="{887F1F74-396F-492D-9C38-64E0250B32C5}">
+<ds:datastoreItem xmlns:ds="http://schemas.openxmlformats.org/officeDocument/2006/customXml" ds:itemID="{2310CDFF-0EB6-4769-8584-11486E664984}">
   <ds:schemaRefs>
     <ds:schemaRef ds:uri="http://schemas.openxmlformats.org/officeDocument/2006/bibliography"/>
   </ds:schemaRefs>

</xml_diff>